<commit_message>
fix crc home links, translate report template, update report
</commit_message>
<xml_diff>
--- a/report/_template.docx
+++ b/report/_template.docx
@@ -966,7 +966,15 @@
                 <w:sz w:val="24"/>
                 <w:szCs w:val="24"/>
               </w:rPr>
-              <w:t>Method name:</w:t>
+              <w:t>Tên phương thức</w:t>
+            </w:r>
+            <w:r>
+              <w:rPr>
+                <w:rFonts w:ascii="Arial" w:hAnsi="Arial" w:cs="Arial"/>
+                <w:sz w:val="24"/>
+                <w:szCs w:val="24"/>
+              </w:rPr>
+              <w:t>:</w:t>
             </w:r>
           </w:p>
         </w:tc>
@@ -988,7 +996,15 @@
                 <w:sz w:val="24"/>
                 <w:szCs w:val="24"/>
               </w:rPr>
-              <w:t>Class name:</w:t>
+              <w:t>Tên lớp</w:t>
+            </w:r>
+            <w:r>
+              <w:rPr>
+                <w:rFonts w:ascii="Arial" w:hAnsi="Arial" w:cs="Arial"/>
+                <w:sz w:val="24"/>
+                <w:szCs w:val="24"/>
+              </w:rPr>
+              <w:t>:</w:t>
             </w:r>
           </w:p>
         </w:tc>
@@ -1010,7 +1026,15 @@
                 <w:sz w:val="24"/>
                 <w:szCs w:val="24"/>
               </w:rPr>
-              <w:t>ID:</w:t>
+              <w:t>ID</w:t>
+            </w:r>
+            <w:r>
+              <w:rPr>
+                <w:rFonts w:ascii="Arial" w:hAnsi="Arial" w:cs="Arial"/>
+                <w:sz w:val="24"/>
+                <w:szCs w:val="24"/>
+              </w:rPr>
+              <w:t>:</w:t>
             </w:r>
           </w:p>
         </w:tc>
@@ -1038,7 +1062,15 @@
                 <w:sz w:val="24"/>
                 <w:szCs w:val="24"/>
               </w:rPr>
-              <w:t>Clients (Consumers)</w:t>
+              <w:t>Bên gửi</w:t>
+            </w:r>
+            <w:r>
+              <w:rPr>
+                <w:rFonts w:ascii="Arial" w:hAnsi="Arial" w:cs="Arial"/>
+                <w:sz w:val="24"/>
+                <w:szCs w:val="24"/>
+              </w:rPr>
+              <w:t>:</w:t>
             </w:r>
           </w:p>
         </w:tc>
@@ -1066,7 +1098,15 @@
                 <w:sz w:val="24"/>
                 <w:szCs w:val="24"/>
               </w:rPr>
-              <w:t>Associated Use cases:</w:t>
+              <w:t>Ca sử dụng liên quan</w:t>
+            </w:r>
+            <w:r>
+              <w:rPr>
+                <w:rFonts w:ascii="Arial" w:hAnsi="Arial" w:cs="Arial"/>
+                <w:sz w:val="24"/>
+                <w:szCs w:val="24"/>
+              </w:rPr>
+              <w:t>:</w:t>
             </w:r>
           </w:p>
         </w:tc>
@@ -1094,7 +1134,15 @@
                 <w:sz w:val="24"/>
                 <w:szCs w:val="24"/>
               </w:rPr>
-              <w:t>Description of Responsibilities:</w:t>
+              <w:t>Mô tả trách nhiệm</w:t>
+            </w:r>
+            <w:r>
+              <w:rPr>
+                <w:rFonts w:ascii="Arial" w:hAnsi="Arial" w:cs="Arial"/>
+                <w:sz w:val="24"/>
+                <w:szCs w:val="24"/>
+              </w:rPr>
+              <w:t>:</w:t>
             </w:r>
           </w:p>
         </w:tc>
@@ -1122,7 +1170,15 @@
                 <w:sz w:val="24"/>
                 <w:szCs w:val="24"/>
               </w:rPr>
-              <w:t>Arguments Received:</w:t>
+              <w:t>Tham số nhận</w:t>
+            </w:r>
+            <w:r>
+              <w:rPr>
+                <w:rFonts w:ascii="Arial" w:hAnsi="Arial" w:cs="Arial"/>
+                <w:sz w:val="24"/>
+                <w:szCs w:val="24"/>
+              </w:rPr>
+              <w:t>:</w:t>
             </w:r>
           </w:p>
         </w:tc>
@@ -1150,7 +1206,15 @@
                 <w:sz w:val="24"/>
                 <w:szCs w:val="24"/>
               </w:rPr>
-              <w:t>Type of Value Returned:</w:t>
+              <w:t>Kiểu dữ liệu trả về</w:t>
+            </w:r>
+            <w:r>
+              <w:rPr>
+                <w:rFonts w:ascii="Arial" w:hAnsi="Arial" w:cs="Arial"/>
+                <w:sz w:val="24"/>
+                <w:szCs w:val="24"/>
+              </w:rPr>
+              <w:t>:</w:t>
             </w:r>
           </w:p>
         </w:tc>
@@ -1178,7 +1242,15 @@
                 <w:sz w:val="24"/>
                 <w:szCs w:val="24"/>
               </w:rPr>
-              <w:t>Preconditions:</w:t>
+              <w:t>Tiền điều kiện</w:t>
+            </w:r>
+            <w:r>
+              <w:rPr>
+                <w:rFonts w:ascii="Arial" w:hAnsi="Arial" w:cs="Arial"/>
+                <w:sz w:val="24"/>
+                <w:szCs w:val="24"/>
+              </w:rPr>
+              <w:t>:</w:t>
             </w:r>
           </w:p>
         </w:tc>
@@ -1206,7 +1278,15 @@
                 <w:sz w:val="24"/>
                 <w:szCs w:val="24"/>
               </w:rPr>
-              <w:t>Postconditions:</w:t>
+              <w:t>Hậu điều kiện</w:t>
+            </w:r>
+            <w:r>
+              <w:rPr>
+                <w:rFonts w:ascii="Arial" w:hAnsi="Arial" w:cs="Arial"/>
+                <w:sz w:val="24"/>
+                <w:szCs w:val="24"/>
+              </w:rPr>
+              <w:t>:</w:t>
             </w:r>
           </w:p>
         </w:tc>
@@ -1282,7 +1362,15 @@
                 <w:sz w:val="24"/>
                 <w:szCs w:val="24"/>
               </w:rPr>
-              <w:t>Method name:</w:t>
+              <w:t>Tên phương thức</w:t>
+            </w:r>
+            <w:r>
+              <w:rPr>
+                <w:rFonts w:ascii="Arial" w:hAnsi="Arial" w:cs="Arial"/>
+                <w:sz w:val="24"/>
+                <w:szCs w:val="24"/>
+              </w:rPr>
+              <w:t>:</w:t>
             </w:r>
           </w:p>
         </w:tc>
@@ -1305,7 +1393,15 @@
                 <w:sz w:val="24"/>
                 <w:szCs w:val="24"/>
               </w:rPr>
-              <w:t>Class name:</w:t>
+              <w:t>Tên lớp</w:t>
+            </w:r>
+            <w:r>
+              <w:rPr>
+                <w:rFonts w:ascii="Arial" w:hAnsi="Arial" w:cs="Arial"/>
+                <w:sz w:val="24"/>
+                <w:szCs w:val="24"/>
+              </w:rPr>
+              <w:t>:</w:t>
             </w:r>
           </w:p>
         </w:tc>
@@ -1332,8 +1428,6 @@
             </w:r>
           </w:p>
         </w:tc>
-        <w:bookmarkStart w:id="0" w:name="_GoBack"/>
-        <w:bookmarkEnd w:id="0"/>
       </w:tr>
       <w:tr>
         <w:trPr>
@@ -1357,7 +1451,15 @@
                 <w:sz w:val="24"/>
                 <w:szCs w:val="24"/>
               </w:rPr>
-              <w:t>Contract ID:</w:t>
+              <w:t>ID Hợp đồng</w:t>
+            </w:r>
+            <w:r>
+              <w:rPr>
+                <w:rFonts w:ascii="Arial" w:hAnsi="Arial" w:cs="Arial"/>
+                <w:sz w:val="24"/>
+                <w:szCs w:val="24"/>
+              </w:rPr>
+              <w:t>:</w:t>
             </w:r>
           </w:p>
         </w:tc>
@@ -1380,7 +1482,15 @@
                 <w:sz w:val="24"/>
                 <w:szCs w:val="24"/>
               </w:rPr>
-              <w:t>Programmer:</w:t>
+              <w:t>Lập trình viên</w:t>
+            </w:r>
+            <w:r>
+              <w:rPr>
+                <w:rFonts w:ascii="Arial" w:hAnsi="Arial" w:cs="Arial"/>
+                <w:sz w:val="24"/>
+                <w:szCs w:val="24"/>
+              </w:rPr>
+              <w:t>:</w:t>
             </w:r>
           </w:p>
         </w:tc>
@@ -1403,7 +1513,15 @@
                 <w:sz w:val="24"/>
                 <w:szCs w:val="24"/>
               </w:rPr>
-              <w:t>Date Due:</w:t>
+              <w:t>Hạn</w:t>
+            </w:r>
+            <w:r>
+              <w:rPr>
+                <w:rFonts w:ascii="Arial" w:hAnsi="Arial" w:cs="Arial"/>
+                <w:sz w:val="24"/>
+                <w:szCs w:val="24"/>
+              </w:rPr>
+              <w:t>:</w:t>
             </w:r>
           </w:p>
         </w:tc>
@@ -1431,7 +1549,15 @@
                 <w:sz w:val="24"/>
                 <w:szCs w:val="24"/>
               </w:rPr>
-              <w:t>Programming Language:</w:t>
+              <w:t>Ngôn ngữ lập trình</w:t>
+            </w:r>
+            <w:r>
+              <w:rPr>
+                <w:rFonts w:ascii="Arial" w:hAnsi="Arial" w:cs="Arial"/>
+                <w:sz w:val="24"/>
+                <w:szCs w:val="24"/>
+              </w:rPr>
+              <w:t>:</w:t>
             </w:r>
           </w:p>
         </w:tc>
@@ -1459,7 +1585,7 @@
                 <w:sz w:val="24"/>
                 <w:szCs w:val="24"/>
               </w:rPr>
-              <w:t>Triggers/Events:</w:t>
+              <w:t>Kích hoạt/Sự kiện:</w:t>
             </w:r>
           </w:p>
         </w:tc>
@@ -1487,24 +1613,24 @@
                 <w:sz w:val="24"/>
                 <w:szCs w:val="24"/>
               </w:rPr>
-              <w:t>Arguments Received:</w:t>
-            </w:r>
-          </w:p>
-          <w:p>
-            <w:pPr>
-              <w:rPr>
-                <w:rFonts w:ascii="Arial" w:hAnsi="Arial" w:cs="Arial"/>
-                <w:sz w:val="24"/>
-                <w:szCs w:val="24"/>
-              </w:rPr>
-            </w:pPr>
-            <w:r>
-              <w:rPr>
-                <w:rFonts w:ascii="Arial" w:hAnsi="Arial" w:cs="Arial"/>
-                <w:sz w:val="24"/>
-                <w:szCs w:val="24"/>
-              </w:rPr>
-              <w:t>Data Type:</w:t>
+              <w:t>Tham số nhận:</w:t>
+            </w:r>
+          </w:p>
+          <w:p>
+            <w:pPr>
+              <w:rPr>
+                <w:rFonts w:ascii="Arial" w:hAnsi="Arial" w:cs="Arial"/>
+                <w:sz w:val="24"/>
+                <w:szCs w:val="24"/>
+              </w:rPr>
+            </w:pPr>
+            <w:r>
+              <w:rPr>
+                <w:rFonts w:ascii="Arial" w:hAnsi="Arial" w:cs="Arial"/>
+                <w:sz w:val="24"/>
+                <w:szCs w:val="24"/>
+              </w:rPr>
+              <w:t>Kiểu dữ liệu:</w:t>
             </w:r>
           </w:p>
         </w:tc>
@@ -1527,7 +1653,15 @@
                 <w:sz w:val="24"/>
                 <w:szCs w:val="24"/>
               </w:rPr>
-              <w:t>Notes:</w:t>
+              <w:t>Ghi chú</w:t>
+            </w:r>
+            <w:r>
+              <w:rPr>
+                <w:rFonts w:ascii="Arial" w:hAnsi="Arial" w:cs="Arial"/>
+                <w:sz w:val="24"/>
+                <w:szCs w:val="24"/>
+              </w:rPr>
+              <w:t>:</w:t>
             </w:r>
           </w:p>
         </w:tc>
@@ -1590,24 +1724,40 @@
                 <w:sz w:val="24"/>
                 <w:szCs w:val="24"/>
               </w:rPr>
-              <w:t>Messages Sent &amp; Arguments Passed:</w:t>
-            </w:r>
-          </w:p>
-          <w:p>
-            <w:pPr>
-              <w:rPr>
-                <w:rFonts w:ascii="Arial" w:hAnsi="Arial" w:cs="Arial"/>
-                <w:sz w:val="24"/>
-                <w:szCs w:val="24"/>
-              </w:rPr>
-            </w:pPr>
-            <w:r>
-              <w:rPr>
-                <w:rFonts w:ascii="Arial" w:hAnsi="Arial" w:cs="Arial"/>
-                <w:sz w:val="24"/>
-                <w:szCs w:val="24"/>
-              </w:rPr>
-              <w:t>ClassName.MethodName:</w:t>
+              <w:t xml:space="preserve">Thông điệp gửi &amp; Tham số </w:t>
+            </w:r>
+            <w:r>
+              <w:rPr>
+                <w:rFonts w:ascii="Arial" w:hAnsi="Arial" w:cs="Arial"/>
+                <w:sz w:val="24"/>
+                <w:szCs w:val="24"/>
+              </w:rPr>
+              <w:t>truyền</w:t>
+            </w:r>
+            <w:r>
+              <w:rPr>
+                <w:rFonts w:ascii="Arial" w:hAnsi="Arial" w:cs="Arial"/>
+                <w:sz w:val="24"/>
+                <w:szCs w:val="24"/>
+              </w:rPr>
+              <w:t>:</w:t>
+            </w:r>
+          </w:p>
+          <w:p>
+            <w:pPr>
+              <w:rPr>
+                <w:rFonts w:ascii="Arial" w:hAnsi="Arial" w:cs="Arial"/>
+                <w:sz w:val="24"/>
+                <w:szCs w:val="24"/>
+              </w:rPr>
+            </w:pPr>
+            <w:r>
+              <w:rPr>
+                <w:rFonts w:ascii="Arial" w:hAnsi="Arial" w:cs="Arial"/>
+                <w:sz w:val="24"/>
+                <w:szCs w:val="24"/>
+              </w:rPr>
+              <w:t>TênLớp.TênPhươngThức:</w:t>
             </w:r>
           </w:p>
         </w:tc>
@@ -1630,7 +1780,15 @@
                 <w:sz w:val="24"/>
                 <w:szCs w:val="24"/>
               </w:rPr>
-              <w:t>Data Type:</w:t>
+              <w:t>Kiểu dữ liệu</w:t>
+            </w:r>
+            <w:r>
+              <w:rPr>
+                <w:rFonts w:ascii="Arial" w:hAnsi="Arial" w:cs="Arial"/>
+                <w:sz w:val="24"/>
+                <w:szCs w:val="24"/>
+              </w:rPr>
+              <w:t>:</w:t>
             </w:r>
           </w:p>
         </w:tc>
@@ -1652,7 +1810,15 @@
                 <w:sz w:val="24"/>
                 <w:szCs w:val="24"/>
               </w:rPr>
-              <w:t>Notes:</w:t>
+              <w:t>Ghi chú</w:t>
+            </w:r>
+            <w:r>
+              <w:rPr>
+                <w:rFonts w:ascii="Arial" w:hAnsi="Arial" w:cs="Arial"/>
+                <w:sz w:val="24"/>
+                <w:szCs w:val="24"/>
+              </w:rPr>
+              <w:t>:</w:t>
             </w:r>
           </w:p>
         </w:tc>
@@ -1729,24 +1895,40 @@
                 <w:sz w:val="24"/>
                 <w:szCs w:val="24"/>
               </w:rPr>
-              <w:t>Argument Returned:</w:t>
-            </w:r>
-          </w:p>
-          <w:p>
-            <w:pPr>
-              <w:rPr>
-                <w:rFonts w:ascii="Arial" w:hAnsi="Arial" w:cs="Arial"/>
-                <w:sz w:val="24"/>
-                <w:szCs w:val="24"/>
-              </w:rPr>
-            </w:pPr>
-            <w:r>
-              <w:rPr>
-                <w:rFonts w:ascii="Arial" w:hAnsi="Arial" w:cs="Arial"/>
-                <w:sz w:val="24"/>
-                <w:szCs w:val="24"/>
-              </w:rPr>
-              <w:t>Data Type:</w:t>
+              <w:t>Tham số trả về</w:t>
+            </w:r>
+            <w:r>
+              <w:rPr>
+                <w:rFonts w:ascii="Arial" w:hAnsi="Arial" w:cs="Arial"/>
+                <w:sz w:val="24"/>
+                <w:szCs w:val="24"/>
+              </w:rPr>
+              <w:t>:</w:t>
+            </w:r>
+          </w:p>
+          <w:p>
+            <w:pPr>
+              <w:rPr>
+                <w:rFonts w:ascii="Arial" w:hAnsi="Arial" w:cs="Arial"/>
+                <w:sz w:val="24"/>
+                <w:szCs w:val="24"/>
+              </w:rPr>
+            </w:pPr>
+            <w:r>
+              <w:rPr>
+                <w:rFonts w:ascii="Arial" w:hAnsi="Arial" w:cs="Arial"/>
+                <w:sz w:val="24"/>
+                <w:szCs w:val="24"/>
+              </w:rPr>
+              <w:t>Kiểu dữ liệu</w:t>
+            </w:r>
+            <w:r>
+              <w:rPr>
+                <w:rFonts w:ascii="Arial" w:hAnsi="Arial" w:cs="Arial"/>
+                <w:sz w:val="24"/>
+                <w:szCs w:val="24"/>
+              </w:rPr>
+              <w:t>:</w:t>
             </w:r>
           </w:p>
         </w:tc>
@@ -1769,7 +1951,15 @@
                 <w:sz w:val="24"/>
                 <w:szCs w:val="24"/>
               </w:rPr>
-              <w:t>Notes:</w:t>
+              <w:t>Ghi chú</w:t>
+            </w:r>
+            <w:r>
+              <w:rPr>
+                <w:rFonts w:ascii="Arial" w:hAnsi="Arial" w:cs="Arial"/>
+                <w:sz w:val="24"/>
+                <w:szCs w:val="24"/>
+              </w:rPr>
+              <w:t>:</w:t>
             </w:r>
           </w:p>
         </w:tc>
@@ -1832,7 +2022,15 @@
                 <w:sz w:val="24"/>
                 <w:szCs w:val="24"/>
               </w:rPr>
-              <w:t>Algorithm Specification:</w:t>
+              <w:t>Mô tả thuật toán</w:t>
+            </w:r>
+            <w:r>
+              <w:rPr>
+                <w:rFonts w:ascii="Arial" w:hAnsi="Arial" w:cs="Arial"/>
+                <w:sz w:val="24"/>
+                <w:szCs w:val="24"/>
+              </w:rPr>
+              <w:t>:</w:t>
             </w:r>
           </w:p>
         </w:tc>
@@ -1860,7 +2058,17 @@
                 <w:sz w:val="24"/>
                 <w:szCs w:val="24"/>
               </w:rPr>
-              <w:t>Misc. Notes:</w:t>
+              <w:t>Ghi chú khác</w:t>
+            </w:r>
+            <w:bookmarkStart w:id="0" w:name="_GoBack"/>
+            <w:bookmarkEnd w:id="0"/>
+            <w:r>
+              <w:rPr>
+                <w:rFonts w:ascii="Arial" w:hAnsi="Arial" w:cs="Arial"/>
+                <w:sz w:val="24"/>
+                <w:szCs w:val="24"/>
+              </w:rPr>
+              <w:t>:</w:t>
             </w:r>
           </w:p>
         </w:tc>

</xml_diff>